<commit_message>
Add initial files, update readMe
</commit_message>
<xml_diff>
--- a/Curriculum(IncludesEvaluationMaterials)/Handouts/Handout5_HowToMakeAMap&Chart.docx
+++ b/Curriculum(IncludesEvaluationMaterials)/Handouts/Handout5_HowToMakeAMap&Chart.docx
@@ -14,8 +14,6 @@
           <w:szCs w:val="28"/>
         </w:rPr>
       </w:pPr>
-      <w:bookmarkStart w:id="0" w:name="_GoBack"/>
-      <w:bookmarkEnd w:id="0"/>
       <w:r>
         <w:rPr>
           <w:rFonts w:ascii="Raleway" w:eastAsia="Raleway" w:hAnsi="Raleway" w:cs="Raleway"/>
@@ -25,6 +23,62 @@
         </w:rPr>
         <w:t>Data Equity for Main Street Handout 5: How to a Make a Map and a Chart</w:t>
       </w:r>
+    </w:p>
+    <w:p>
+      <w:pPr>
+        <w:widowControl w:val="0"/>
+        <w:spacing w:line="240" w:lineRule="auto"/>
+        <w:jc w:val="center"/>
+        <w:rPr>
+          <w:rFonts w:ascii="Raleway" w:eastAsia="Raleway" w:hAnsi="Raleway" w:cs="Raleway"/>
+          <w:b/>
+          <w:sz w:val="26"/>
+          <w:szCs w:val="28"/>
+        </w:rPr>
+      </w:pPr>
+    </w:p>
+    <w:p>
+      <w:pPr>
+        <w:widowControl w:val="0"/>
+        <w:spacing w:line="240" w:lineRule="auto"/>
+        <w:jc w:val="center"/>
+        <w:rPr>
+          <w:rFonts w:ascii="Raleway" w:eastAsia="Raleway" w:hAnsi="Raleway" w:cs="Raleway"/>
+          <w:i/>
+          <w:sz w:val="26"/>
+          <w:szCs w:val="28"/>
+        </w:rPr>
+      </w:pPr>
+      <w:r>
+        <w:rPr>
+          <w:rFonts w:ascii="Raleway" w:eastAsia="Raleway" w:hAnsi="Raleway" w:cs="Raleway"/>
+          <w:i/>
+          <w:sz w:val="26"/>
+          <w:szCs w:val="28"/>
+        </w:rPr>
+        <w:t xml:space="preserve">(Note: Datasets for this exercise may be found in the </w:t>
+      </w:r>
+      <w:r>
+        <w:rPr>
+          <w:rFonts w:ascii="Raleway" w:eastAsia="Raleway" w:hAnsi="Raleway" w:cs="Raleway"/>
+          <w:b/>
+          <w:i/>
+          <w:sz w:val="26"/>
+          <w:szCs w:val="28"/>
+        </w:rPr>
+        <w:t>Datasets</w:t>
+      </w:r>
+      <w:r>
+        <w:rPr>
+          <w:rFonts w:ascii="Raleway" w:eastAsia="Raleway" w:hAnsi="Raleway" w:cs="Raleway"/>
+          <w:i/>
+          <w:sz w:val="26"/>
+          <w:szCs w:val="28"/>
+        </w:rPr>
+        <w:t xml:space="preserve"> folder.)</w:t>
+      </w:r>
+      <w:bookmarkStart w:id="0" w:name="_GoBack"/>
+      <w:bookmarkEnd w:id="0"/>
     </w:p>
     <w:p>
       <w:pPr>
@@ -393,6 +447,7 @@
           <w:noProof/>
           <w:lang w:val="en-US"/>
         </w:rPr>
+        <w:lastRenderedPageBreak/>
         <w:drawing>
           <wp:inline distT="114300" distB="114300" distL="114300" distR="114300" wp14:anchorId="76534936" wp14:editId="742C8B6F">
             <wp:extent cx="1595438" cy="1063625"/>
@@ -760,7 +815,16 @@
           <w:sz w:val="24"/>
           <w:szCs w:val="24"/>
         </w:rPr>
-        <w:t xml:space="preserve">Take note of anything that you find particularly challenging about the exercise, or anything that you find really useful or easy to do, and prepare to share your thoughts with the rest of the class. </w:t>
+        <w:t xml:space="preserve">Take note of anything that you find particularly challenging about the exercise, or anything that you find really useful or easy to do, and prepare to share your thoughts with the rest of the </w:t>
+      </w:r>
+      <w:r>
+        <w:rPr>
+          <w:rFonts w:ascii="Raleway" w:eastAsia="Raleway" w:hAnsi="Raleway" w:cs="Raleway"/>
+          <w:sz w:val="24"/>
+          <w:szCs w:val="24"/>
+        </w:rPr>
+        <w:lastRenderedPageBreak/>
+        <w:t xml:space="preserve">class. </w:t>
       </w:r>
     </w:p>
     <w:p>
@@ -861,7 +925,6 @@
           <w:noProof/>
           <w:lang w:val="en-US"/>
         </w:rPr>
-        <w:lastRenderedPageBreak/>
         <w:drawing>
           <wp:inline distT="114300" distB="114300" distL="114300" distR="114300" wp14:anchorId="5171D0D5" wp14:editId="16656388">
             <wp:extent cx="2557463" cy="2090955"/>
@@ -2366,6 +2429,7 @@
     <w:lsdException w:name="HTML Sample" w:semiHidden="1" w:unhideWhenUsed="1"/>
     <w:lsdException w:name="HTML Typewriter" w:semiHidden="1" w:unhideWhenUsed="1"/>
     <w:lsdException w:name="HTML Variable" w:semiHidden="1" w:unhideWhenUsed="1"/>
+    <w:lsdException w:name="Normal Table" w:semiHidden="1" w:unhideWhenUsed="1"/>
     <w:lsdException w:name="annotation subject" w:semiHidden="1" w:unhideWhenUsed="1"/>
     <w:lsdException w:name="No List" w:semiHidden="1" w:unhideWhenUsed="1"/>
     <w:lsdException w:name="Outline List 1" w:semiHidden="1" w:unhideWhenUsed="1"/>
@@ -2409,8 +2473,10 @@
     <w:lsdException w:name="Table Elegant" w:semiHidden="1" w:unhideWhenUsed="1"/>
     <w:lsdException w:name="Table Professional" w:semiHidden="1" w:unhideWhenUsed="1"/>
     <w:lsdException w:name="Table Subtle 1" w:semiHidden="1" w:unhideWhenUsed="1"/>
+    <w:lsdException w:name="Table Subtle 2" w:semiHidden="1" w:unhideWhenUsed="1"/>
     <w:lsdException w:name="Table Web 1" w:semiHidden="1" w:unhideWhenUsed="1"/>
     <w:lsdException w:name="Table Web 2" w:semiHidden="1" w:unhideWhenUsed="1"/>
+    <w:lsdException w:name="Table Web 3" w:semiHidden="1" w:unhideWhenUsed="1"/>
     <w:lsdException w:name="Balloon Text" w:semiHidden="1" w:unhideWhenUsed="1"/>
     <w:lsdException w:name="Table Grid" w:uiPriority="39"/>
     <w:lsdException w:name="Table Theme" w:semiHidden="1" w:unhideWhenUsed="1"/>

</xml_diff>